<commit_message>
Improved scaling aspects and updated documentation
</commit_message>
<xml_diff>
--- a/RentRace Dev ReadMe.docx
+++ b/RentRace Dev ReadMe.docx
@@ -3,7 +3,15 @@
 <w:document xmlns:wpc="http://schemas.microsoft.com/office/word/2010/wordprocessingCanvas" xmlns:cx="http://schemas.microsoft.com/office/drawing/2014/chartex" xmlns:cx1="http://schemas.microsoft.com/office/drawing/2015/9/8/chartex" xmlns:cx2="http://schemas.microsoft.com/office/drawing/2015/10/21/chartex" xmlns:cx3="http://schemas.microsoft.com/office/drawing/2016/5/9/chartex" xmlns:cx4="http://schemas.microsoft.com/office/drawing/2016/5/10/chartex" xmlns:cx5="http://schemas.microsoft.com/office/drawing/2016/5/11/chartex" xmlns:cx6="http://schemas.microsoft.com/office/drawing/2016/5/12/chartex" xmlns:cx7="http://schemas.microsoft.com/office/drawing/2016/5/13/chartex" xmlns:cx8="http://schemas.microsoft.com/office/drawing/2016/5/14/chartex" xmlns:mc="http://schemas.openxmlformats.org/markup-compatibility/2006" xmlns:aink="http://schemas.microsoft.com/office/drawing/2016/ink" xmlns:am3d="http://schemas.microsoft.com/office/drawing/2017/model3d" xmlns:o="urn:schemas-microsoft-com:office:office" xmlns:r="http://schemas.openxmlformats.org/officeDocument/2006/relationships" xmlns:m="http://schemas.openxmlformats.org/officeDocument/2006/math" xmlns:v="urn:schemas-microsoft-com:vml" xmlns:wp14="http://schemas.microsoft.com/office/word/2010/wordprocessingDrawing" xmlns:wp="http://schemas.openxmlformats.org/drawingml/2006/wordprocessingDrawing" xmlns:w10="urn:schemas-microsoft-com:office:word" xmlns:w="http://schemas.openxmlformats.org/wordprocessingml/2006/main" xmlns:w14="http://schemas.microsoft.com/office/word/2010/wordml" xmlns:w15="http://schemas.microsoft.com/office/word/2012/wordml" xmlns:w16cid="http://schemas.microsoft.com/office/word/2016/wordml/cid" xmlns:w16se="http://schemas.microsoft.com/office/word/2015/wordml/symex" xmlns:wpg="http://schemas.microsoft.com/office/word/2010/wordprocessingGroup" xmlns:wpi="http://schemas.microsoft.com/office/word/2010/wordprocessingInk" xmlns:wne="http://schemas.microsoft.com/office/word/2006/wordml" xmlns:wps="http://schemas.microsoft.com/office/word/2010/wordprocessingShape" mc:Ignorable="w14 w15 w16se w16cid wp14">
   <w:body>
     <w:p>
-      <w:r>
+      <w:pPr>
+        <w:rPr>
+          <w:b/>
+        </w:rPr>
+      </w:pPr>
+      <w:r>
+        <w:rPr>
+          <w:b/>
+        </w:rPr>
         <w:t>RentRace State and Roadmap</w:t>
       </w:r>
     </w:p>
@@ -42,26 +50,10 @@
         <w:t>done</w:t>
       </w:r>
       <w:r>
-        <w:t xml:space="preserve"> frame-by-frame using custom written sprite swapping code. This code is called </w:t>
-      </w:r>
-      <w:proofErr w:type="spellStart"/>
-      <w:r>
-        <w:t>SpriteAnimation.cs</w:t>
-      </w:r>
-      <w:proofErr w:type="spellEnd"/>
-      <w:r>
-        <w:t>. you attach it to an object with a sprite renderer and then load in the sprites in Unity.</w:t>
-      </w:r>
-      <w:r>
-        <w:t xml:space="preserve"> In that code, you can set the ideal framerate for the project. It would probably be good to make the rate a public variable that can be set on </w:t>
-      </w:r>
-      <w:proofErr w:type="gramStart"/>
-      <w:r>
-        <w:t>a</w:t>
-      </w:r>
-      <w:proofErr w:type="gramEnd"/>
-      <w:r>
-        <w:t xml:space="preserve"> instance-by-instance basis.</w:t>
+        <w:t xml:space="preserve"> frame-by-frame using custom written sprite swapping code. This code is called SpriteAnimation.cs. you attach it to an object with a sprite renderer and then load in the sprites in Unity.</w:t>
+      </w:r>
+      <w:r>
+        <w:t xml:space="preserve"> In that code, you can set the ideal framerate for the project. It would probably be good to make the rate a public variable that can be set on a instance-by-instance basis.</w:t>
       </w:r>
     </w:p>
     <w:p>
@@ -79,15 +71,13 @@
     </w:p>
     <w:p>
       <w:r>
-        <w:t xml:space="preserve">Player movement is controlled by the player swiping the in direction they want to go. Node prefabs should be placed on every corner of valid areas of the map. This allows the player to make more accurate moves </w:t>
-      </w:r>
-      <w:proofErr w:type="gramStart"/>
-      <w:r>
-        <w:t>and also</w:t>
-      </w:r>
-      <w:proofErr w:type="gramEnd"/>
-      <w:r>
-        <w:t xml:space="preserve"> queue actions if the player swipes too early.</w:t>
+        <w:t xml:space="preserve">Player movement is controlled by the player swiping the in direction they want to go. Node prefabs should be placed on every corner of valid areas of the map. This allows the player to make more accurate moves and </w:t>
+      </w:r>
+      <w:r>
+        <w:t xml:space="preserve">can </w:t>
+      </w:r>
+      <w:r>
+        <w:t>queue actions if the player swipes too early.</w:t>
       </w:r>
     </w:p>
     <w:p>
@@ -132,21 +122,21 @@
         <w:br/>
         <w:t>Muggers are any Mob/Entity that pursue the player.</w:t>
       </w:r>
-    </w:p>
-    <w:p>
+      <w:r>
+        <w:t xml:space="preserve"> </w:t>
+      </w:r>
       <w:r>
         <w:t xml:space="preserve">Muggers use A* pathing to pursue the </w:t>
       </w:r>
-      <w:proofErr w:type="gramStart"/>
       <w:r>
         <w:t>player, and</w:t>
       </w:r>
-      <w:proofErr w:type="gramEnd"/>
       <w:r>
         <w:t xml:space="preserve"> can also chose to head in a random direction every now and then to try and flank the player.</w:t>
       </w:r>
-    </w:p>
-    <w:p>
+      <w:r>
+        <w:t xml:space="preserve"> </w:t>
+      </w:r>
       <w:r>
         <w:t>Muggers are activated</w:t>
       </w:r>
@@ -156,15 +146,7 @@
     </w:p>
     <w:p>
       <w:r>
-        <w:t xml:space="preserve">Coins are created at load-time by a </w:t>
-      </w:r>
-      <w:proofErr w:type="spellStart"/>
-      <w:r>
-        <w:t>coinspawner</w:t>
-      </w:r>
-      <w:proofErr w:type="spellEnd"/>
-      <w:r>
-        <w:t xml:space="preserve"> object which creates many copies of a single coin placed in the scene. These coins are dynamically assigned a location by randomly selecting a coordinate and then checking if the point intersects with other collision boxes. If so, then it selects another point randomly until a valid spot is found.</w:t>
+        <w:t>Coins are created at load-time by a coinspawner object which creates many copies of a single coin placed in the scene. These coins are dynamically assigned a location by randomly selecting a coordinate and then checking if the point intersects with other collision boxes. If so, then it selects another point randomly until a valid spot is found.</w:t>
       </w:r>
     </w:p>
     <w:p>
@@ -177,21 +159,12 @@
     </w:p>
     <w:p>
       <w:r>
-        <w:t xml:space="preserve">Win and loss tracking is done by an object called the </w:t>
-      </w:r>
-      <w:proofErr w:type="spellStart"/>
-      <w:r>
-        <w:t>WinController</w:t>
-      </w:r>
-      <w:proofErr w:type="spellEnd"/>
-      <w:r>
-        <w:t>.</w:t>
+        <w:t>Win and loss tracking is done by an object called the WinController.</w:t>
       </w:r>
       <w:r>
         <w:br/>
         <w:t xml:space="preserve">the </w:t>
       </w:r>
-      <w:proofErr w:type="spellStart"/>
       <w:r>
         <w:t>W</w:t>
       </w:r>
@@ -199,25 +172,13 @@
         <w:t>in</w:t>
       </w:r>
       <w:r>
-        <w:t>Controller</w:t>
-      </w:r>
-      <w:proofErr w:type="spellEnd"/>
-      <w:r>
-        <w:t xml:space="preserve"> listens out</w:t>
+        <w:t>Controller listens out</w:t>
       </w:r>
       <w:r>
         <w:t xml:space="preserve"> for certain conditions to be met so that It can activate the notification windows.</w:t>
       </w:r>
       <w:r>
-        <w:t xml:space="preserve"> When those windows are activated, </w:t>
-      </w:r>
-      <w:proofErr w:type="spellStart"/>
-      <w:r>
-        <w:t>deltaTime</w:t>
-      </w:r>
-      <w:proofErr w:type="spellEnd"/>
-      <w:r>
-        <w:t xml:space="preserve"> is made equal to 0 to immobilise all entities.</w:t>
+        <w:t xml:space="preserve"> When those windows are activated, deltaTime is made equal to 0 to immobilise all entities.</w:t>
       </w:r>
     </w:p>
     <w:p>
@@ -237,79 +198,71 @@
       <w:r>
         <w:t xml:space="preserve">Text displays pull their information using a script called </w:t>
       </w:r>
-      <w:proofErr w:type="spellStart"/>
-      <w:r>
-        <w:t>PullScore.cs</w:t>
-      </w:r>
-      <w:proofErr w:type="spellEnd"/>
-      <w:r>
-        <w:t>.</w:t>
-      </w:r>
-    </w:p>
-    <w:p>
-      <w:r>
-        <w:t>In the case of the “-40” text that appear</w:t>
+      <w:r>
+        <w:t>PullScore.cs.</w:t>
+      </w:r>
+    </w:p>
+    <w:p>
+      <w:r>
+        <w:t>In the case of the “-40” text that appears when a player hits an enemy, this text is activated from the player in ScoreManagerAndInteraction.cs, the text object itself then runs a script that waits for 2 seconds to pass and then turns itself off again.</w:t>
+      </w:r>
+    </w:p>
+    <w:p>
+      <w:pPr>
+        <w:rPr>
+          <w:b/>
+        </w:rPr>
+      </w:pPr>
+      <w:r>
+        <w:rPr>
+          <w:b/>
+        </w:rPr>
+        <w:t>Map:</w:t>
+      </w:r>
+    </w:p>
+    <w:p>
+      <w:r>
+        <w:t xml:space="preserve">The map in this project is actually an image that I have overlayed collision boxes onto. This approach is good for rapid development and </w:t>
+      </w:r>
+      <w:r>
+        <w:t>accurate</w:t>
+      </w:r>
+      <w:r>
+        <w:t xml:space="preserve"> hitboxes, but not really ideal for expansion. Ideally the maze could be rebuild using individual objects, but for the sake of rapid development, I opted for the quicker method.</w:t>
+      </w:r>
+    </w:p>
+    <w:p>
+      <w:r>
+        <w:lastRenderedPageBreak/>
+        <w:t>Finish Goals:</w:t>
+      </w:r>
+    </w:p>
+    <w:p>
+      <w:r>
+        <w:t>This game idea has evolved beyond the origi</w:t>
       </w:r>
       <w:bookmarkStart w:id="0" w:name="_GoBack"/>
       <w:bookmarkEnd w:id="0"/>
       <w:r>
-        <w:t xml:space="preserve">s when a player hits an enemy, this text is activated from the player in </w:t>
-      </w:r>
-      <w:proofErr w:type="spellStart"/>
-      <w:r>
-        <w:t>ScoreManagerAndInteraction.cs</w:t>
-      </w:r>
-      <w:proofErr w:type="spellEnd"/>
-      <w:r>
-        <w:t>, the text object itself then runs a script that waits for 2 seconds to pass and then turns itself off again.</w:t>
-      </w:r>
-    </w:p>
-    <w:p>
-      <w:pPr>
-        <w:rPr>
-          <w:b/>
-        </w:rPr>
-      </w:pPr>
-      <w:r>
-        <w:rPr>
-          <w:b/>
-        </w:rPr>
-        <w:t>Map:</w:t>
-      </w:r>
-    </w:p>
-    <w:p>
-      <w:r>
-        <w:t xml:space="preserve">The map in this project is </w:t>
-      </w:r>
-      <w:proofErr w:type="gramStart"/>
-      <w:r>
-        <w:t>actually an</w:t>
-      </w:r>
-      <w:proofErr w:type="gramEnd"/>
-      <w:r>
-        <w:t xml:space="preserve"> image that I have overlayed collision boxes onto. This approach is good for rapid development and </w:t>
-      </w:r>
-      <w:proofErr w:type="spellStart"/>
-      <w:r>
-        <w:t>accutate</w:t>
-      </w:r>
-      <w:proofErr w:type="spellEnd"/>
-      <w:r>
-        <w:t xml:space="preserve"> hitboxes, but not </w:t>
-      </w:r>
-      <w:proofErr w:type="gramStart"/>
-      <w:r>
-        <w:t>really ideal</w:t>
-      </w:r>
-      <w:proofErr w:type="gramEnd"/>
-      <w:r>
-        <w:t xml:space="preserve"> for expansion. Ideally the </w:t>
-      </w:r>
-      <w:r>
-        <w:lastRenderedPageBreak/>
-        <w:t>maze could be rebuild using individual objects, but for the sake of rapid development, I opted for the quicker method.</w:t>
-      </w:r>
-    </w:p>
+        <w:t>nal design documents</w:t>
+      </w:r>
+      <w:r>
+        <w:t>. The new idea is that the player takes turns as each character (Tenant, Landlord and Property Manager). Each character has a different game mode. The tenant is like traditional pacman</w:t>
+      </w:r>
+      <w:r>
+        <w:t xml:space="preserve"> (like the level I have presented)</w:t>
+      </w:r>
+      <w:r>
+        <w:t>, the landlord pursues the tenant and maintains a property, and the pr</w:t>
+      </w:r>
+      <w:r>
+        <w:t>operty manager is like the land</w:t>
+      </w:r>
+      <w:r>
+        <w:t>lord but with more tenants and properties.</w:t>
+      </w:r>
+    </w:p>
+    <w:p/>
     <w:p/>
     <w:sectPr>
       <w:pgSz w:w="11906" w:h="16838"/>

</xml_diff>

<commit_message>
added a screen explaining that the first level is just a practice area
(also laid foundaitons for a minimap)
</commit_message>
<xml_diff>
--- a/RentRace Dev ReadMe.docx
+++ b/RentRace Dev ReadMe.docx
@@ -50,10 +50,26 @@
         <w:t>done</w:t>
       </w:r>
       <w:r>
-        <w:t xml:space="preserve"> frame-by-frame using custom written sprite swapping code. This code is called SpriteAnimation.cs. you attach it to an object with a sprite renderer and then load in the sprites in Unity.</w:t>
-      </w:r>
-      <w:r>
-        <w:t xml:space="preserve"> In that code, you can set the ideal framerate for the project. It would probably be good to make the rate a public variable that can be set on a instance-by-instance basis.</w:t>
+        <w:t xml:space="preserve"> frame-by-frame using custom written sprite swapping code. This code is called </w:t>
+      </w:r>
+      <w:proofErr w:type="spellStart"/>
+      <w:r>
+        <w:t>SpriteAnimation.cs</w:t>
+      </w:r>
+      <w:proofErr w:type="spellEnd"/>
+      <w:r>
+        <w:t>. you attach it to an object with a sprite renderer and then load in the sprites in Unity.</w:t>
+      </w:r>
+      <w:r>
+        <w:t xml:space="preserve"> In that code, you can set the ideal framerate for the project. It would probably be good to make the rate a public variable that can be set on </w:t>
+      </w:r>
+      <w:proofErr w:type="gramStart"/>
+      <w:r>
+        <w:t>a</w:t>
+      </w:r>
+      <w:proofErr w:type="gramEnd"/>
+      <w:r>
+        <w:t xml:space="preserve"> instance-by-instance basis.</w:t>
       </w:r>
     </w:p>
     <w:p>
@@ -128,9 +144,11 @@
       <w:r>
         <w:t xml:space="preserve">Muggers use A* pathing to pursue the </w:t>
       </w:r>
+      <w:proofErr w:type="gramStart"/>
       <w:r>
         <w:t>player, and</w:t>
       </w:r>
+      <w:proofErr w:type="gramEnd"/>
       <w:r>
         <w:t xml:space="preserve"> can also chose to head in a random direction every now and then to try and flank the player.</w:t>
       </w:r>
@@ -146,7 +164,15 @@
     </w:p>
     <w:p>
       <w:r>
-        <w:t>Coins are created at load-time by a coinspawner object which creates many copies of a single coin placed in the scene. These coins are dynamically assigned a location by randomly selecting a coordinate and then checking if the point intersects with other collision boxes. If so, then it selects another point randomly until a valid spot is found.</w:t>
+        <w:t xml:space="preserve">Coins are created at load-time by a </w:t>
+      </w:r>
+      <w:proofErr w:type="spellStart"/>
+      <w:r>
+        <w:t>coinspawner</w:t>
+      </w:r>
+      <w:proofErr w:type="spellEnd"/>
+      <w:r>
+        <w:t xml:space="preserve"> object which creates many copies of a single coin placed in the scene. These coins are dynamically assigned a location by randomly selecting a coordinate and then checking if the point intersects with other collision boxes. If so, then it selects another point randomly until a valid spot is found.</w:t>
       </w:r>
     </w:p>
     <w:p>
@@ -159,12 +185,21 @@
     </w:p>
     <w:p>
       <w:r>
-        <w:t>Win and loss tracking is done by an object called the WinController.</w:t>
+        <w:t xml:space="preserve">Win and loss tracking is done by an object called the </w:t>
+      </w:r>
+      <w:proofErr w:type="spellStart"/>
+      <w:r>
+        <w:t>WinController</w:t>
+      </w:r>
+      <w:proofErr w:type="spellEnd"/>
+      <w:r>
+        <w:t>.</w:t>
       </w:r>
       <w:r>
         <w:br/>
         <w:t xml:space="preserve">the </w:t>
       </w:r>
+      <w:proofErr w:type="spellStart"/>
       <w:r>
         <w:t>W</w:t>
       </w:r>
@@ -172,13 +207,25 @@
         <w:t>in</w:t>
       </w:r>
       <w:r>
-        <w:t>Controller listens out</w:t>
+        <w:t>Controller</w:t>
+      </w:r>
+      <w:proofErr w:type="spellEnd"/>
+      <w:r>
+        <w:t xml:space="preserve"> listens out</w:t>
       </w:r>
       <w:r>
         <w:t xml:space="preserve"> for certain conditions to be met so that It can activate the notification windows.</w:t>
       </w:r>
       <w:r>
-        <w:t xml:space="preserve"> When those windows are activated, deltaTime is made equal to 0 to immobilise all entities.</w:t>
+        <w:t xml:space="preserve"> When those windows are activated, </w:t>
+      </w:r>
+      <w:proofErr w:type="spellStart"/>
+      <w:r>
+        <w:t>deltaTime</w:t>
+      </w:r>
+      <w:proofErr w:type="spellEnd"/>
+      <w:r>
+        <w:t xml:space="preserve"> is made equal to 0 to immobilise all entities.</w:t>
       </w:r>
     </w:p>
     <w:p>
@@ -198,13 +245,26 @@
       <w:r>
         <w:t xml:space="preserve">Text displays pull their information using a script called </w:t>
       </w:r>
-      <w:r>
-        <w:t>PullScore.cs.</w:t>
-      </w:r>
-    </w:p>
-    <w:p>
-      <w:r>
-        <w:t>In the case of the “-40” text that appears when a player hits an enemy, this text is activated from the player in ScoreManagerAndInteraction.cs, the text object itself then runs a script that waits for 2 seconds to pass and then turns itself off again.</w:t>
+      <w:proofErr w:type="spellStart"/>
+      <w:r>
+        <w:t>PullScore.cs</w:t>
+      </w:r>
+      <w:proofErr w:type="spellEnd"/>
+      <w:r>
+        <w:t>.</w:t>
+      </w:r>
+    </w:p>
+    <w:p>
+      <w:r>
+        <w:t xml:space="preserve">In the case of the “-40” text that appears when a player hits an enemy, this text is activated from the player in </w:t>
+      </w:r>
+      <w:proofErr w:type="spellStart"/>
+      <w:r>
+        <w:t>ScoreManagerAndInteraction.cs</w:t>
+      </w:r>
+      <w:proofErr w:type="spellEnd"/>
+      <w:r>
+        <w:t>, the text object itself then runs a script that waits for 2 seconds to pass and then turns itself off again.</w:t>
       </w:r>
     </w:p>
     <w:p>
@@ -222,35 +282,106 @@
     </w:p>
     <w:p>
       <w:r>
-        <w:t xml:space="preserve">The map in this project is actually an image that I have overlayed collision boxes onto. This approach is good for rapid development and </w:t>
+        <w:t xml:space="preserve">The map in this project is </w:t>
+      </w:r>
+      <w:proofErr w:type="gramStart"/>
+      <w:r>
+        <w:t>actually an</w:t>
+      </w:r>
+      <w:proofErr w:type="gramEnd"/>
+      <w:r>
+        <w:t xml:space="preserve"> image that I have overlayed collision boxes onto. This approach is good for rapid development and </w:t>
       </w:r>
       <w:r>
         <w:t>accurate</w:t>
       </w:r>
       <w:r>
-        <w:t xml:space="preserve"> hitboxes, but not really ideal for expansion. Ideally the maze could be rebuild using individual objects, but for the sake of rapid development, I opted for the quicker method.</w:t>
+        <w:t xml:space="preserve"> hitboxes, but not </w:t>
+      </w:r>
+      <w:proofErr w:type="gramStart"/>
+      <w:r>
+        <w:t>really ideal</w:t>
+      </w:r>
+      <w:proofErr w:type="gramEnd"/>
+      <w:r>
+        <w:t xml:space="preserve"> for expansion. Ideally the maze could be rebuild using individual objects, but for the sake of rapid development, I opted for the quicker method.</w:t>
       </w:r>
     </w:p>
     <w:p>
       <w:r>
         <w:lastRenderedPageBreak/>
+        <w:t xml:space="preserve">There is also a </w:t>
+      </w:r>
+      <w:proofErr w:type="spellStart"/>
+      <w:r>
+        <w:t>minimap</w:t>
+      </w:r>
+      <w:proofErr w:type="spellEnd"/>
+      <w:r>
+        <w:t xml:space="preserve"> that is currently </w:t>
+      </w:r>
+      <w:proofErr w:type="spellStart"/>
+      <w:proofErr w:type="gramStart"/>
+      <w:r>
+        <w:t>disabled</w:t>
+      </w:r>
+      <w:r>
+        <w:t>,this</w:t>
+      </w:r>
+      <w:proofErr w:type="spellEnd"/>
+      <w:proofErr w:type="gramEnd"/>
+      <w:r>
+        <w:t xml:space="preserve"> feature would </w:t>
+      </w:r>
+      <w:proofErr w:type="spellStart"/>
+      <w:r>
+        <w:t>idealy</w:t>
+      </w:r>
+      <w:proofErr w:type="spellEnd"/>
+      <w:r>
+        <w:t xml:space="preserve"> make map navigation easier, but more test is required to see if gameplay is better by forcing the user to search the maze rather than just follow the </w:t>
+      </w:r>
+      <w:proofErr w:type="spellStart"/>
+      <w:r>
+        <w:t>minimap</w:t>
+      </w:r>
+      <w:proofErr w:type="spellEnd"/>
+      <w:r>
+        <w:t>.</w:t>
+      </w:r>
+    </w:p>
+    <w:p>
+      <w:pPr>
+        <w:rPr>
+          <w:b/>
+        </w:rPr>
+      </w:pPr>
+      <w:r>
+        <w:rPr>
+          <w:b/>
+        </w:rPr>
         <w:t>Finish Goals:</w:t>
       </w:r>
     </w:p>
     <w:p>
       <w:r>
-        <w:t>This game idea has evolved beyond the origi</w:t>
+        <w:t>This game idea has evolved beyond the original design documents</w:t>
+      </w:r>
+      <w:r>
+        <w:t xml:space="preserve">. The new idea is that the player takes turns as each character (Tenant, Landlord and Property Manager). Each character has a different game mode. The tenant is like traditional </w:t>
+      </w:r>
+      <w:proofErr w:type="spellStart"/>
+      <w:r>
+        <w:t>pacman</w:t>
+      </w:r>
+      <w:proofErr w:type="spellEnd"/>
+      <w:r>
+        <w:t xml:space="preserve"> (like the level </w:t>
       </w:r>
       <w:bookmarkStart w:id="0" w:name="_GoBack"/>
       <w:bookmarkEnd w:id="0"/>
       <w:r>
-        <w:t>nal design documents</w:t>
-      </w:r>
-      <w:r>
-        <w:t>. The new idea is that the player takes turns as each character (Tenant, Landlord and Property Manager). Each character has a different game mode. The tenant is like traditional pacman</w:t>
-      </w:r>
-      <w:r>
-        <w:t xml:space="preserve"> (like the level I have presented)</w:t>
+        <w:t>presented)</w:t>
       </w:r>
       <w:r>
         <w:t>, the landlord pursues the tenant and maintains a property, and the pr</w:t>
@@ -260,6 +391,20 @@
       </w:r>
       <w:r>
         <w:t>lord but with more tenants and properties.</w:t>
+      </w:r>
+    </w:p>
+    <w:p>
+      <w:r>
+        <w:t>The Game’</w:t>
+      </w:r>
+      <w:r>
+        <w:t xml:space="preserve">s art </w:t>
+      </w:r>
+      <w:r>
+        <w:t xml:space="preserve">assets </w:t>
+      </w:r>
+      <w:r>
+        <w:t>are not entirely completed yet, as more animations would need to be made for the tenant, land lord and property manager. The buildings should also be redesigned.</w:t>
       </w:r>
     </w:p>
     <w:p/>

</xml_diff>

<commit_message>
fixed some text on the title screen
</commit_message>
<xml_diff>
--- a/RentRace Dev ReadMe.docx
+++ b/RentRace Dev ReadMe.docx
@@ -12,7 +12,24 @@
         <w:rPr>
           <w:b/>
         </w:rPr>
-        <w:t>RentRace State and Roadmap</w:t>
+        <w:t>RentRace State and R</w:t>
+      </w:r>
+      <w:r>
+        <w:rPr>
+          <w:b/>
+        </w:rPr>
+        <w:t>eadme</w:t>
+      </w:r>
+    </w:p>
+    <w:p>
+      <w:r>
+        <w:rPr>
+          <w:b/>
+        </w:rPr>
+        <w:t>Trello:</w:t>
+      </w:r>
+      <w:r>
+        <w:t xml:space="preserve"> https://trello.com/b/lUutTPMT/rentrace</w:t>
       </w:r>
     </w:p>
     <w:p>
@@ -50,24 +67,20 @@
         <w:t>done</w:t>
       </w:r>
       <w:r>
-        <w:t xml:space="preserve"> frame-by-frame using custom written sprite swapping code. This code is called </w:t>
-      </w:r>
-      <w:proofErr w:type="spellStart"/>
-      <w:r>
-        <w:t>SpriteAnimation.cs</w:t>
-      </w:r>
-      <w:proofErr w:type="spellEnd"/>
+        <w:t xml:space="preserve"> frame-by-frame using custom written sprite swapping code. This code is called SpriteAnimation.cs</w:t>
+      </w:r>
+      <w:r>
+        <w:t xml:space="preserve"> and in the case of the player, PlayerSprite.cs</w:t>
+      </w:r>
       <w:r>
         <w:t>. you attach it to an object with a sprite renderer and then load in the sprites in Unity.</w:t>
       </w:r>
       <w:r>
-        <w:t xml:space="preserve"> In that code, you can set the ideal framerate for the project. It would probably be good to make the rate a public variable that can be set on </w:t>
-      </w:r>
-      <w:proofErr w:type="gramStart"/>
-      <w:r>
-        <w:t>a</w:t>
-      </w:r>
-      <w:proofErr w:type="gramEnd"/>
+        <w:t xml:space="preserve"> In that code, you can set the ideal framerate for the project. It would probably be good to make the rate a public variable that can be set on a</w:t>
+      </w:r>
+      <w:r>
+        <w:t>n</w:t>
+      </w:r>
       <w:r>
         <w:t xml:space="preserve"> instance-by-instance basis.</w:t>
       </w:r>
@@ -112,6 +125,9 @@
     <w:p>
       <w:r>
         <w:t>Pathing is achieved using A* pathing package</w:t>
+      </w:r>
+      <w:r>
+        <w:t>.</w:t>
       </w:r>
     </w:p>
     <w:p>
@@ -144,11 +160,9 @@
       <w:r>
         <w:t xml:space="preserve">Muggers use A* pathing to pursue the </w:t>
       </w:r>
-      <w:proofErr w:type="gramStart"/>
       <w:r>
         <w:t>player, and</w:t>
       </w:r>
-      <w:proofErr w:type="gramEnd"/>
       <w:r>
         <w:t xml:space="preserve"> can also chose to head in a random direction every now and then to try and flank the player.</w:t>
       </w:r>
@@ -164,15 +178,16 @@
     </w:p>
     <w:p>
       <w:r>
-        <w:t xml:space="preserve">Coins are created at load-time by a </w:t>
-      </w:r>
-      <w:proofErr w:type="spellStart"/>
-      <w:r>
-        <w:t>coinspawner</w:t>
-      </w:r>
-      <w:proofErr w:type="spellEnd"/>
-      <w:r>
-        <w:t xml:space="preserve"> object which creates many copies of a single coin placed in the scene. These coins are dynamically assigned a location by randomly selecting a coordinate and then checking if the point intersects with other collision boxes. If so, then it selects another point randomly until a valid spot is found.</w:t>
+        <w:t>Coins are created at load-time by a coinspawner object which creates many copies of a single coin placed in the scene. These coins are dynamically assigned a location by randomly selecting a coordinate and then checking if the point intersects with other collision boxes. If so, then it selects another point randomly until a valid spot is found.</w:t>
+      </w:r>
+      <w:r>
+        <w:t xml:space="preserve"> This should be refined so that it doesn’t place coins in the </w:t>
+      </w:r>
+      <w:r>
+        <w:t>centre</w:t>
+      </w:r>
+      <w:r>
+        <w:t xml:space="preserve"> inaccessible part of the maze.</w:t>
       </w:r>
     </w:p>
     <w:p>
@@ -185,21 +200,12 @@
     </w:p>
     <w:p>
       <w:r>
-        <w:t xml:space="preserve">Win and loss tracking is done by an object called the </w:t>
-      </w:r>
-      <w:proofErr w:type="spellStart"/>
-      <w:r>
-        <w:t>WinController</w:t>
-      </w:r>
-      <w:proofErr w:type="spellEnd"/>
-      <w:r>
-        <w:t>.</w:t>
+        <w:t>Win and loss tracking is done by an object called the WinController.</w:t>
       </w:r>
       <w:r>
         <w:br/>
         <w:t xml:space="preserve">the </w:t>
       </w:r>
-      <w:proofErr w:type="spellStart"/>
       <w:r>
         <w:t>W</w:t>
       </w:r>
@@ -207,25 +213,13 @@
         <w:t>in</w:t>
       </w:r>
       <w:r>
-        <w:t>Controller</w:t>
-      </w:r>
-      <w:proofErr w:type="spellEnd"/>
-      <w:r>
-        <w:t xml:space="preserve"> listens out</w:t>
+        <w:t>Controller listens out</w:t>
       </w:r>
       <w:r>
         <w:t xml:space="preserve"> for certain conditions to be met so that It can activate the notification windows.</w:t>
       </w:r>
       <w:r>
-        <w:t xml:space="preserve"> When those windows are activated, </w:t>
-      </w:r>
-      <w:proofErr w:type="spellStart"/>
-      <w:r>
-        <w:t>deltaTime</w:t>
-      </w:r>
-      <w:proofErr w:type="spellEnd"/>
-      <w:r>
-        <w:t xml:space="preserve"> is made equal to 0 to immobilise all entities.</w:t>
+        <w:t xml:space="preserve"> When those windows are activated, deltaTime is made equal to 0 to immobilise all entities.</w:t>
       </w:r>
     </w:p>
     <w:p>
@@ -245,170 +239,239 @@
       <w:r>
         <w:t xml:space="preserve">Text displays pull their information using a script called </w:t>
       </w:r>
-      <w:proofErr w:type="spellStart"/>
-      <w:r>
-        <w:t>PullScore.cs</w:t>
-      </w:r>
-      <w:proofErr w:type="spellEnd"/>
+      <w:r>
+        <w:t>PullScore.cs.</w:t>
+      </w:r>
+    </w:p>
+    <w:p>
+      <w:r>
+        <w:t>In the case of the “-40” text that appears when a player hits an enemy, this text is activated from the player in ScoreManagerAndInteraction.cs, the text object itself then runs a script that waits for 2 seconds to pass and then turns itself off again.</w:t>
+      </w:r>
+    </w:p>
+    <w:p>
+      <w:pPr>
+        <w:rPr>
+          <w:b/>
+        </w:rPr>
+      </w:pPr>
+      <w:r>
+        <w:rPr>
+          <w:b/>
+        </w:rPr>
+        <w:t>Ma</w:t>
+      </w:r>
+      <w:r>
+        <w:rPr>
+          <w:b/>
+        </w:rPr>
+        <w:t>ze</w:t>
+      </w:r>
+      <w:r>
+        <w:rPr>
+          <w:b/>
+        </w:rPr>
+        <w:t>:</w:t>
+      </w:r>
+    </w:p>
+    <w:p>
+      <w:r>
+        <w:t>The ma</w:t>
+      </w:r>
+      <w:r>
+        <w:t>ze</w:t>
+      </w:r>
+      <w:r>
+        <w:t xml:space="preserve"> in this project is </w:t>
+      </w:r>
+      <w:r>
+        <w:t>an</w:t>
+      </w:r>
+      <w:r>
+        <w:t xml:space="preserve"> image that I have overlayed collision boxes onto. This approach is good for rapid development and </w:t>
+      </w:r>
+      <w:r>
+        <w:t>accurate</w:t>
+      </w:r>
+      <w:r>
+        <w:t xml:space="preserve"> hitboxes, but not really ideal for expansion. Ideally the maze </w:t>
+      </w:r>
+      <w:r>
+        <w:lastRenderedPageBreak/>
+        <w:t>could be rebuild using individual objects, but for the sake of rapid development, I opted for the quicker method.</w:t>
+      </w:r>
+      <w:r>
+        <w:t xml:space="preserve"> Nodes are placed on every corner to refine player movement. If not for the nodes, then players would make more invalid moves.</w:t>
+      </w:r>
+    </w:p>
+    <w:p>
+      <w:pPr>
+        <w:rPr>
+          <w:b/>
+        </w:rPr>
+      </w:pPr>
+      <w:r>
+        <w:rPr>
+          <w:b/>
+        </w:rPr>
+        <w:t>Finish Goals:</w:t>
+      </w:r>
+    </w:p>
+    <w:p>
+      <w:r>
+        <w:t>This game idea has evolved beyond the original design documents</w:t>
+      </w:r>
+      <w:r>
+        <w:t>. The new idea is that the player takes turns as each character (Tenant, Landlord and Property Manager). Each character has a different game mode. The tenant is like traditional pacman</w:t>
+      </w:r>
+      <w:r>
+        <w:t xml:space="preserve"> (like the level presented)</w:t>
+      </w:r>
+      <w:r>
+        <w:t>, the landlord pursues the tenant and maintains a property, and the pr</w:t>
+      </w:r>
+      <w:r>
+        <w:t>operty manager is like the land</w:t>
+      </w:r>
+      <w:r>
+        <w:t>lord but with more tenants and properties.</w:t>
+      </w:r>
+    </w:p>
+    <w:p>
+      <w:r>
+        <w:t>The game could benefit from a level select screen if the game is longer than 4 levels.</w:t>
+      </w:r>
+    </w:p>
+    <w:p>
+      <w:r>
+        <w:t>The Game’</w:t>
+      </w:r>
+      <w:r>
+        <w:t xml:space="preserve">s art </w:t>
+      </w:r>
+      <w:r>
+        <w:t xml:space="preserve">assets </w:t>
+      </w:r>
+      <w:r>
+        <w:t>are not entirely completed yet, as more animations would need to be made for the land lord and property manager. The buildings should also be redesigned</w:t>
+      </w:r>
+      <w:r>
+        <w:t xml:space="preserve"> to look mor</w:t>
+      </w:r>
+      <w:r>
+        <w:t>e like properties and less like non-descript buildings</w:t>
+      </w:r>
       <w:r>
         <w:t>.</w:t>
       </w:r>
     </w:p>
-    <w:p>
-      <w:r>
-        <w:t xml:space="preserve">In the case of the “-40” text that appears when a player hits an enemy, this text is activated from the player in </w:t>
-      </w:r>
-      <w:proofErr w:type="spellStart"/>
-      <w:r>
-        <w:t>ScoreManagerAndInteraction.cs</w:t>
-      </w:r>
-      <w:proofErr w:type="spellEnd"/>
-      <w:r>
-        <w:t>, the text object itself then runs a script that waits for 2 seconds to pass and then turns itself off again.</w:t>
-      </w:r>
-    </w:p>
-    <w:p>
-      <w:pPr>
-        <w:rPr>
-          <w:b/>
-        </w:rPr>
-      </w:pPr>
-      <w:r>
-        <w:rPr>
-          <w:b/>
-        </w:rPr>
-        <w:t>Map:</w:t>
-      </w:r>
-    </w:p>
-    <w:p>
-      <w:r>
-        <w:t xml:space="preserve">The map in this project is </w:t>
-      </w:r>
-      <w:proofErr w:type="gramStart"/>
-      <w:r>
-        <w:t>actually an</w:t>
-      </w:r>
-      <w:proofErr w:type="gramEnd"/>
-      <w:r>
-        <w:t xml:space="preserve"> image that I have overlayed collision boxes onto. This approach is good for rapid development and </w:t>
-      </w:r>
-      <w:r>
-        <w:t>accurate</w:t>
-      </w:r>
-      <w:r>
-        <w:t xml:space="preserve"> hitboxes, but not </w:t>
-      </w:r>
-      <w:proofErr w:type="gramStart"/>
-      <w:r>
-        <w:t>really ideal</w:t>
-      </w:r>
-      <w:proofErr w:type="gramEnd"/>
-      <w:r>
-        <w:t xml:space="preserve"> for expansion. Ideally the maze could be rebuild using individual objects, but for the sake of rapid development, I opted for the quicker method.</w:t>
-      </w:r>
-    </w:p>
-    <w:p>
-      <w:r>
-        <w:lastRenderedPageBreak/>
-        <w:t xml:space="preserve">There is also a </w:t>
-      </w:r>
-      <w:proofErr w:type="spellStart"/>
-      <w:r>
-        <w:t>minimap</w:t>
-      </w:r>
-      <w:proofErr w:type="spellEnd"/>
-      <w:r>
-        <w:t xml:space="preserve"> that is currently </w:t>
-      </w:r>
-      <w:proofErr w:type="spellStart"/>
-      <w:proofErr w:type="gramStart"/>
-      <w:r>
-        <w:t>disabled</w:t>
-      </w:r>
-      <w:r>
-        <w:t>,this</w:t>
-      </w:r>
-      <w:proofErr w:type="spellEnd"/>
-      <w:proofErr w:type="gramEnd"/>
-      <w:r>
-        <w:t xml:space="preserve"> feature would </w:t>
-      </w:r>
-      <w:proofErr w:type="spellStart"/>
-      <w:r>
-        <w:t>idealy</w:t>
-      </w:r>
-      <w:proofErr w:type="spellEnd"/>
-      <w:r>
-        <w:t xml:space="preserve"> make map navigation easier, but more test is required to see if gameplay is better by forcing the user to search the maze rather than just follow the </w:t>
-      </w:r>
-      <w:proofErr w:type="spellStart"/>
-      <w:r>
-        <w:t>minimap</w:t>
-      </w:r>
-      <w:proofErr w:type="spellEnd"/>
-      <w:r>
-        <w:t>.</w:t>
-      </w:r>
-    </w:p>
-    <w:p>
-      <w:pPr>
-        <w:rPr>
-          <w:b/>
-        </w:rPr>
-      </w:pPr>
-      <w:r>
-        <w:rPr>
-          <w:b/>
-        </w:rPr>
-        <w:t>Finish Goals:</w:t>
-      </w:r>
-    </w:p>
-    <w:p>
-      <w:r>
-        <w:t>This game idea has evolved beyond the original design documents</w:t>
-      </w:r>
-      <w:r>
-        <w:t xml:space="preserve">. The new idea is that the player takes turns as each character (Tenant, Landlord and Property Manager). Each character has a different game mode. The tenant is like traditional </w:t>
-      </w:r>
-      <w:proofErr w:type="spellStart"/>
-      <w:r>
-        <w:t>pacman</w:t>
-      </w:r>
-      <w:proofErr w:type="spellEnd"/>
-      <w:r>
-        <w:t xml:space="preserve"> (like the level </w:t>
+    <w:p/>
+    <w:p>
+      <w:pPr>
+        <w:rPr>
+          <w:b/>
+        </w:rPr>
+      </w:pPr>
+      <w:r>
+        <w:rPr>
+          <w:b/>
+        </w:rPr>
+        <w:t>Unused Assets:</w:t>
+      </w:r>
+    </w:p>
+    <w:p>
+      <w:r>
+        <w:t>Buildings:</w:t>
+      </w:r>
+    </w:p>
+    <w:p>
+      <w:pPr>
+        <w:pStyle w:val="ListParagraph"/>
+        <w:numPr>
+          <w:ilvl w:val="0"/>
+          <w:numId w:val="1"/>
+        </w:numPr>
+      </w:pPr>
+      <w:r>
+        <w:t>Bank: Upon player collision with the hitbox, the player will deposit the money they are carrying into the bank. The bank generates interest over time.</w:t>
+      </w:r>
+    </w:p>
+    <w:p>
+      <w:pPr>
+        <w:pStyle w:val="ListParagraph"/>
+        <w:numPr>
+          <w:ilvl w:val="0"/>
+          <w:numId w:val="1"/>
+        </w:numPr>
+      </w:pPr>
+      <w:r>
+        <w:t>Property: When the player hits the hitbox, the player will purchase the house if they have the required points. Once purchased the property will spawn coins every now and then. Occasionally the house can be damaged and then alerts the player.</w:t>
+      </w:r>
+    </w:p>
+    <w:p>
+      <w:pPr>
+        <w:pStyle w:val="ListParagraph"/>
+        <w:numPr>
+          <w:ilvl w:val="0"/>
+          <w:numId w:val="1"/>
+        </w:numPr>
+      </w:pPr>
+      <w:r>
+        <w:t>Agency: Wh</w:t>
+      </w:r>
+      <w:r>
+        <w:t>en the pl</w:t>
       </w:r>
       <w:bookmarkStart w:id="0" w:name="_GoBack"/>
       <w:bookmarkEnd w:id="0"/>
       <w:r>
-        <w:t>presented)</w:t>
-      </w:r>
-      <w:r>
-        <w:t>, the landlord pursues the tenant and maintains a property, and the pr</w:t>
-      </w:r>
-      <w:r>
-        <w:t>operty manager is like the land</w:t>
-      </w:r>
-      <w:r>
-        <w:t>lord but with more tenants and properties.</w:t>
-      </w:r>
-    </w:p>
-    <w:p>
-      <w:r>
-        <w:t>The Game’</w:t>
-      </w:r>
-      <w:r>
-        <w:t xml:space="preserve">s art </w:t>
-      </w:r>
-      <w:r>
-        <w:t xml:space="preserve">assets </w:t>
-      </w:r>
-      <w:r>
-        <w:t>are not entirely completed yet, as more animations would need to be made for the tenant, land lord and property manager. The buildings should also be redesigned.</w:t>
-      </w:r>
-    </w:p>
-    <w:p/>
-    <w:p/>
+        <w:t>ayer hits the hitbox they hire an agent who picks up coins on their behalf.</w:t>
+      </w:r>
+    </w:p>
+    <w:p>
+      <w:r>
+        <w:t>Police:</w:t>
+      </w:r>
+    </w:p>
+    <w:p>
+      <w:pPr>
+        <w:pStyle w:val="ListParagraph"/>
+        <w:numPr>
+          <w:ilvl w:val="0"/>
+          <w:numId w:val="1"/>
+        </w:numPr>
+      </w:pPr>
+      <w:r>
+        <w:t>Initially the enemies would be vandals and muggers. When they were present, three zeros would spawn and function like a power pellet from pacman when call collected. The player would transform into a police car so they could chase down the muggers.</w:t>
+      </w:r>
+    </w:p>
+    <w:p>
+      <w:r>
+        <w:t>Minimap:</w:t>
+      </w:r>
+    </w:p>
+    <w:p>
+      <w:pPr>
+        <w:pStyle w:val="ListParagraph"/>
+        <w:numPr>
+          <w:ilvl w:val="0"/>
+          <w:numId w:val="1"/>
+        </w:numPr>
+      </w:pPr>
+      <w:r>
+        <w:t>There is a minimap that is currently disabled, this feature would ideally make map navigation easier, but more test</w:t>
+      </w:r>
+      <w:r>
+        <w:t>ing</w:t>
+      </w:r>
+      <w:r>
+        <w:t xml:space="preserve"> is required to see if gameplay is better by forcing the user to search the maze rather than just follow the minimap.</w:t>
+      </w:r>
+    </w:p>
+    <w:p>
+      <w:pPr>
+        <w:pStyle w:val="ListParagraph"/>
+      </w:pPr>
+    </w:p>
     <w:sectPr>
       <w:pgSz w:w="11906" w:h="16838"/>
       <w:pgMar w:top="1440" w:right="1440" w:bottom="1440" w:left="1440" w:header="708" w:footer="708" w:gutter="0"/>
@@ -417,6 +480,126 @@
     </w:sectPr>
   </w:body>
 </w:document>
+</file>
+
+<file path=word/numbering.xml><?xml version="1.0" encoding="utf-8"?>
+<w:numbering xmlns:wpc="http://schemas.microsoft.com/office/word/2010/wordprocessingCanvas" xmlns:cx="http://schemas.microsoft.com/office/drawing/2014/chartex" xmlns:cx1="http://schemas.microsoft.com/office/drawing/2015/9/8/chartex" xmlns:cx2="http://schemas.microsoft.com/office/drawing/2015/10/21/chartex" xmlns:cx3="http://schemas.microsoft.com/office/drawing/2016/5/9/chartex" xmlns:cx4="http://schemas.microsoft.com/office/drawing/2016/5/10/chartex" xmlns:cx5="http://schemas.microsoft.com/office/drawing/2016/5/11/chartex" xmlns:cx6="http://schemas.microsoft.com/office/drawing/2016/5/12/chartex" xmlns:cx7="http://schemas.microsoft.com/office/drawing/2016/5/13/chartex" xmlns:cx8="http://schemas.microsoft.com/office/drawing/2016/5/14/chartex" xmlns:mc="http://schemas.openxmlformats.org/markup-compatibility/2006" xmlns:aink="http://schemas.microsoft.com/office/drawing/2016/ink" xmlns:am3d="http://schemas.microsoft.com/office/drawing/2017/model3d" xmlns:o="urn:schemas-microsoft-com:office:office" xmlns:r="http://schemas.openxmlformats.org/officeDocument/2006/relationships" xmlns:m="http://schemas.openxmlformats.org/officeDocument/2006/math" xmlns:v="urn:schemas-microsoft-com:vml" xmlns:wp14="http://schemas.microsoft.com/office/word/2010/wordprocessingDrawing" xmlns:wp="http://schemas.openxmlformats.org/drawingml/2006/wordprocessingDrawing" xmlns:w10="urn:schemas-microsoft-com:office:word" xmlns:w="http://schemas.openxmlformats.org/wordprocessingml/2006/main" xmlns:w14="http://schemas.microsoft.com/office/word/2010/wordml" xmlns:w15="http://schemas.microsoft.com/office/word/2012/wordml" xmlns:w16cid="http://schemas.microsoft.com/office/word/2016/wordml/cid" xmlns:w16se="http://schemas.microsoft.com/office/word/2015/wordml/symex" xmlns:wpg="http://schemas.microsoft.com/office/word/2010/wordprocessingGroup" xmlns:wpi="http://schemas.microsoft.com/office/word/2010/wordprocessingInk" xmlns:wne="http://schemas.microsoft.com/office/word/2006/wordml" xmlns:wps="http://schemas.microsoft.com/office/word/2010/wordprocessingShape" mc:Ignorable="w14 w15 w16se w16cid wp14">
+  <w:abstractNum w:abstractNumId="0" w15:restartNumberingAfterBreak="0">
+    <w:nsid w:val="6EAF7F18"/>
+    <w:multiLevelType w:val="hybridMultilevel"/>
+    <w:tmpl w:val="70C4871A"/>
+    <w:lvl w:ilvl="0" w:tplc="FCD2D28A">
+      <w:numFmt w:val="bullet"/>
+      <w:lvlText w:val="-"/>
+      <w:lvlJc w:val="left"/>
+      <w:pPr>
+        <w:ind w:left="720" w:hanging="360"/>
+      </w:pPr>
+      <w:rPr>
+        <w:rFonts w:ascii="Calibri" w:eastAsiaTheme="minorHAnsi" w:hAnsi="Calibri" w:cs="Calibri" w:hint="default"/>
+      </w:rPr>
+    </w:lvl>
+    <w:lvl w:ilvl="1" w:tplc="0C090003" w:tentative="1">
+      <w:start w:val="1"/>
+      <w:numFmt w:val="bullet"/>
+      <w:lvlText w:val="o"/>
+      <w:lvlJc w:val="left"/>
+      <w:pPr>
+        <w:ind w:left="1440" w:hanging="360"/>
+      </w:pPr>
+      <w:rPr>
+        <w:rFonts w:ascii="Courier New" w:hAnsi="Courier New" w:cs="Courier New" w:hint="default"/>
+      </w:rPr>
+    </w:lvl>
+    <w:lvl w:ilvl="2" w:tplc="0C090005" w:tentative="1">
+      <w:start w:val="1"/>
+      <w:numFmt w:val="bullet"/>
+      <w:lvlText w:val=""/>
+      <w:lvlJc w:val="left"/>
+      <w:pPr>
+        <w:ind w:left="2160" w:hanging="360"/>
+      </w:pPr>
+      <w:rPr>
+        <w:rFonts w:ascii="Wingdings" w:hAnsi="Wingdings" w:hint="default"/>
+      </w:rPr>
+    </w:lvl>
+    <w:lvl w:ilvl="3" w:tplc="0C090001" w:tentative="1">
+      <w:start w:val="1"/>
+      <w:numFmt w:val="bullet"/>
+      <w:lvlText w:val=""/>
+      <w:lvlJc w:val="left"/>
+      <w:pPr>
+        <w:ind w:left="2880" w:hanging="360"/>
+      </w:pPr>
+      <w:rPr>
+        <w:rFonts w:ascii="Symbol" w:hAnsi="Symbol" w:hint="default"/>
+      </w:rPr>
+    </w:lvl>
+    <w:lvl w:ilvl="4" w:tplc="0C090003" w:tentative="1">
+      <w:start w:val="1"/>
+      <w:numFmt w:val="bullet"/>
+      <w:lvlText w:val="o"/>
+      <w:lvlJc w:val="left"/>
+      <w:pPr>
+        <w:ind w:left="3600" w:hanging="360"/>
+      </w:pPr>
+      <w:rPr>
+        <w:rFonts w:ascii="Courier New" w:hAnsi="Courier New" w:cs="Courier New" w:hint="default"/>
+      </w:rPr>
+    </w:lvl>
+    <w:lvl w:ilvl="5" w:tplc="0C090005" w:tentative="1">
+      <w:start w:val="1"/>
+      <w:numFmt w:val="bullet"/>
+      <w:lvlText w:val=""/>
+      <w:lvlJc w:val="left"/>
+      <w:pPr>
+        <w:ind w:left="4320" w:hanging="360"/>
+      </w:pPr>
+      <w:rPr>
+        <w:rFonts w:ascii="Wingdings" w:hAnsi="Wingdings" w:hint="default"/>
+      </w:rPr>
+    </w:lvl>
+    <w:lvl w:ilvl="6" w:tplc="0C090001" w:tentative="1">
+      <w:start w:val="1"/>
+      <w:numFmt w:val="bullet"/>
+      <w:lvlText w:val=""/>
+      <w:lvlJc w:val="left"/>
+      <w:pPr>
+        <w:ind w:left="5040" w:hanging="360"/>
+      </w:pPr>
+      <w:rPr>
+        <w:rFonts w:ascii="Symbol" w:hAnsi="Symbol" w:hint="default"/>
+      </w:rPr>
+    </w:lvl>
+    <w:lvl w:ilvl="7" w:tplc="0C090003" w:tentative="1">
+      <w:start w:val="1"/>
+      <w:numFmt w:val="bullet"/>
+      <w:lvlText w:val="o"/>
+      <w:lvlJc w:val="left"/>
+      <w:pPr>
+        <w:ind w:left="5760" w:hanging="360"/>
+      </w:pPr>
+      <w:rPr>
+        <w:rFonts w:ascii="Courier New" w:hAnsi="Courier New" w:cs="Courier New" w:hint="default"/>
+      </w:rPr>
+    </w:lvl>
+    <w:lvl w:ilvl="8" w:tplc="0C090005" w:tentative="1">
+      <w:start w:val="1"/>
+      <w:numFmt w:val="bullet"/>
+      <w:lvlText w:val=""/>
+      <w:lvlJc w:val="left"/>
+      <w:pPr>
+        <w:ind w:left="6480" w:hanging="360"/>
+      </w:pPr>
+      <w:rPr>
+        <w:rFonts w:ascii="Wingdings" w:hAnsi="Wingdings" w:hint="default"/>
+      </w:rPr>
+    </w:lvl>
+  </w:abstractNum>
+  <w:num w:numId="1">
+    <w:abstractNumId w:val="0"/>
+  </w:num>
+</w:numbering>
 </file>
 
 <file path=word/styles.xml><?xml version="1.0" encoding="utf-8"?>
@@ -820,7 +1003,6 @@
   <w:style w:type="character" w:default="1" w:styleId="DefaultParagraphFont">
     <w:name w:val="Default Paragraph Font"/>
     <w:uiPriority w:val="1"/>
-    <w:semiHidden/>
     <w:unhideWhenUsed/>
   </w:style>
   <w:style w:type="table" w:default="1" w:styleId="TableNormal">
@@ -843,6 +1025,17 @@
     <w:uiPriority w:val="99"/>
     <w:semiHidden/>
     <w:unhideWhenUsed/>
+  </w:style>
+  <w:style w:type="paragraph" w:styleId="ListParagraph">
+    <w:name w:val="List Paragraph"/>
+    <w:basedOn w:val="Normal"/>
+    <w:uiPriority w:val="34"/>
+    <w:qFormat/>
+    <w:rsid w:val="00967C7A"/>
+    <w:pPr>
+      <w:ind w:left="720"/>
+      <w:contextualSpacing/>
+    </w:pPr>
   </w:style>
 </w:styles>
 </file>

</xml_diff>